<commit_message>
docker commands and repo
</commit_message>
<xml_diff>
--- a/16112022/Docker_basicxxxxxx.docx
+++ b/16112022/Docker_basicxxxxxx.docx
@@ -60,6 +60,247 @@
                   </pic:nvPicPr>
                   <pic:blipFill>
                     <a:blip r:embed="rId5"/>
+                    <a:stretch>
+                      <a:fillRect/>
+                    </a:stretch>
+                  </pic:blipFill>
+                  <pic:spPr>
+                    <a:xfrm>
+                      <a:off x="0" y="0"/>
+                      <a:ext cx="5731510" cy="3223895"/>
+                    </a:xfrm>
+                    <a:prstGeom prst="rect">
+                      <a:avLst/>
+                    </a:prstGeom>
+                  </pic:spPr>
+                </pic:pic>
+              </a:graphicData>
+            </a:graphic>
+          </wp:inline>
+        </w:drawing>
+      </w:r>
+    </w:p>
+    <w:p>
+      <w:r>
+        <w:lastRenderedPageBreak/>
+        <w:drawing>
+          <wp:inline distT="0" distB="0" distL="0" distR="0" wp14:anchorId="76569551" wp14:editId="0A6EAE3E">
+            <wp:extent cx="5731510" cy="3223895"/>
+            <wp:effectExtent l="0" t="0" r="2540" b="0"/>
+            <wp:docPr id="3" name="Picture 3"/>
+            <wp:cNvGraphicFramePr>
+              <a:graphicFrameLocks xmlns:a="http://schemas.openxmlformats.org/drawingml/2006/main" noChangeAspect="1"/>
+            </wp:cNvGraphicFramePr>
+            <a:graphic xmlns:a="http://schemas.openxmlformats.org/drawingml/2006/main">
+              <a:graphicData uri="http://schemas.openxmlformats.org/drawingml/2006/picture">
+                <pic:pic xmlns:pic="http://schemas.openxmlformats.org/drawingml/2006/picture">
+                  <pic:nvPicPr>
+                    <pic:cNvPr id="1" name=""/>
+                    <pic:cNvPicPr/>
+                  </pic:nvPicPr>
+                  <pic:blipFill>
+                    <a:blip r:embed="rId6"/>
+                    <a:stretch>
+                      <a:fillRect/>
+                    </a:stretch>
+                  </pic:blipFill>
+                  <pic:spPr>
+                    <a:xfrm>
+                      <a:off x="0" y="0"/>
+                      <a:ext cx="5731510" cy="3223895"/>
+                    </a:xfrm>
+                    <a:prstGeom prst="rect">
+                      <a:avLst/>
+                    </a:prstGeom>
+                  </pic:spPr>
+                </pic:pic>
+              </a:graphicData>
+            </a:graphic>
+          </wp:inline>
+        </w:drawing>
+      </w:r>
+    </w:p>
+    <w:p/>
+    <w:p>
+      <w:r>
+        <w:drawing>
+          <wp:inline distT="0" distB="0" distL="0" distR="0" wp14:anchorId="5DD1FB61" wp14:editId="0CAC2060">
+            <wp:extent cx="5731510" cy="3223895"/>
+            <wp:effectExtent l="0" t="0" r="2540" b="0"/>
+            <wp:docPr id="4" name="Picture 4"/>
+            <wp:cNvGraphicFramePr>
+              <a:graphicFrameLocks xmlns:a="http://schemas.openxmlformats.org/drawingml/2006/main" noChangeAspect="1"/>
+            </wp:cNvGraphicFramePr>
+            <a:graphic xmlns:a="http://schemas.openxmlformats.org/drawingml/2006/main">
+              <a:graphicData uri="http://schemas.openxmlformats.org/drawingml/2006/picture">
+                <pic:pic xmlns:pic="http://schemas.openxmlformats.org/drawingml/2006/picture">
+                  <pic:nvPicPr>
+                    <pic:cNvPr id="1" name=""/>
+                    <pic:cNvPicPr/>
+                  </pic:nvPicPr>
+                  <pic:blipFill>
+                    <a:blip r:embed="rId7"/>
+                    <a:stretch>
+                      <a:fillRect/>
+                    </a:stretch>
+                  </pic:blipFill>
+                  <pic:spPr>
+                    <a:xfrm>
+                      <a:off x="0" y="0"/>
+                      <a:ext cx="5731510" cy="3223895"/>
+                    </a:xfrm>
+                    <a:prstGeom prst="rect">
+                      <a:avLst/>
+                    </a:prstGeom>
+                  </pic:spPr>
+                </pic:pic>
+              </a:graphicData>
+            </a:graphic>
+          </wp:inline>
+        </w:drawing>
+      </w:r>
+    </w:p>
+    <w:p/>
+    <w:p>
+      <w:r>
+        <w:lastRenderedPageBreak/>
+        <w:drawing>
+          <wp:inline distT="0" distB="0" distL="0" distR="0" wp14:anchorId="08142611" wp14:editId="0A6103CD">
+            <wp:extent cx="5731510" cy="3223895"/>
+            <wp:effectExtent l="0" t="0" r="2540" b="0"/>
+            <wp:docPr id="5" name="Picture 5"/>
+            <wp:cNvGraphicFramePr>
+              <a:graphicFrameLocks xmlns:a="http://schemas.openxmlformats.org/drawingml/2006/main" noChangeAspect="1"/>
+            </wp:cNvGraphicFramePr>
+            <a:graphic xmlns:a="http://schemas.openxmlformats.org/drawingml/2006/main">
+              <a:graphicData uri="http://schemas.openxmlformats.org/drawingml/2006/picture">
+                <pic:pic xmlns:pic="http://schemas.openxmlformats.org/drawingml/2006/picture">
+                  <pic:nvPicPr>
+                    <pic:cNvPr id="1" name=""/>
+                    <pic:cNvPicPr/>
+                  </pic:nvPicPr>
+                  <pic:blipFill>
+                    <a:blip r:embed="rId8"/>
+                    <a:stretch>
+                      <a:fillRect/>
+                    </a:stretch>
+                  </pic:blipFill>
+                  <pic:spPr>
+                    <a:xfrm>
+                      <a:off x="0" y="0"/>
+                      <a:ext cx="5731510" cy="3223895"/>
+                    </a:xfrm>
+                    <a:prstGeom prst="rect">
+                      <a:avLst/>
+                    </a:prstGeom>
+                  </pic:spPr>
+                </pic:pic>
+              </a:graphicData>
+            </a:graphic>
+          </wp:inline>
+        </w:drawing>
+      </w:r>
+    </w:p>
+    <w:p/>
+    <w:p>
+      <w:r>
+        <w:drawing>
+          <wp:inline distT="0" distB="0" distL="0" distR="0" wp14:anchorId="6B52E310" wp14:editId="04E0691E">
+            <wp:extent cx="5731510" cy="3223895"/>
+            <wp:effectExtent l="0" t="0" r="2540" b="0"/>
+            <wp:docPr id="6" name="Picture 6"/>
+            <wp:cNvGraphicFramePr>
+              <a:graphicFrameLocks xmlns:a="http://schemas.openxmlformats.org/drawingml/2006/main" noChangeAspect="1"/>
+            </wp:cNvGraphicFramePr>
+            <a:graphic xmlns:a="http://schemas.openxmlformats.org/drawingml/2006/main">
+              <a:graphicData uri="http://schemas.openxmlformats.org/drawingml/2006/picture">
+                <pic:pic xmlns:pic="http://schemas.openxmlformats.org/drawingml/2006/picture">
+                  <pic:nvPicPr>
+                    <pic:cNvPr id="1" name=""/>
+                    <pic:cNvPicPr/>
+                  </pic:nvPicPr>
+                  <pic:blipFill>
+                    <a:blip r:embed="rId9"/>
+                    <a:stretch>
+                      <a:fillRect/>
+                    </a:stretch>
+                  </pic:blipFill>
+                  <pic:spPr>
+                    <a:xfrm>
+                      <a:off x="0" y="0"/>
+                      <a:ext cx="5731510" cy="3223895"/>
+                    </a:xfrm>
+                    <a:prstGeom prst="rect">
+                      <a:avLst/>
+                    </a:prstGeom>
+                  </pic:spPr>
+                </pic:pic>
+              </a:graphicData>
+            </a:graphic>
+          </wp:inline>
+        </w:drawing>
+      </w:r>
+    </w:p>
+    <w:p>
+      <w:r>
+        <w:lastRenderedPageBreak/>
+        <w:drawing>
+          <wp:inline distT="0" distB="0" distL="0" distR="0" wp14:anchorId="0FF55F4B" wp14:editId="0219A9DE">
+            <wp:extent cx="5731510" cy="3223895"/>
+            <wp:effectExtent l="0" t="0" r="2540" b="0"/>
+            <wp:docPr id="7" name="Picture 7"/>
+            <wp:cNvGraphicFramePr>
+              <a:graphicFrameLocks xmlns:a="http://schemas.openxmlformats.org/drawingml/2006/main" noChangeAspect="1"/>
+            </wp:cNvGraphicFramePr>
+            <a:graphic xmlns:a="http://schemas.openxmlformats.org/drawingml/2006/main">
+              <a:graphicData uri="http://schemas.openxmlformats.org/drawingml/2006/picture">
+                <pic:pic xmlns:pic="http://schemas.openxmlformats.org/drawingml/2006/picture">
+                  <pic:nvPicPr>
+                    <pic:cNvPr id="1" name=""/>
+                    <pic:cNvPicPr/>
+                  </pic:nvPicPr>
+                  <pic:blipFill>
+                    <a:blip r:embed="rId10"/>
+                    <a:stretch>
+                      <a:fillRect/>
+                    </a:stretch>
+                  </pic:blipFill>
+                  <pic:spPr>
+                    <a:xfrm>
+                      <a:off x="0" y="0"/>
+                      <a:ext cx="5731510" cy="3223895"/>
+                    </a:xfrm>
+                    <a:prstGeom prst="rect">
+                      <a:avLst/>
+                    </a:prstGeom>
+                  </pic:spPr>
+                </pic:pic>
+              </a:graphicData>
+            </a:graphic>
+          </wp:inline>
+        </w:drawing>
+      </w:r>
+    </w:p>
+    <w:p/>
+    <w:p>
+      <w:r>
+        <w:drawing>
+          <wp:inline distT="0" distB="0" distL="0" distR="0" wp14:anchorId="3EDA600A" wp14:editId="2BCA5389">
+            <wp:extent cx="5731510" cy="3223895"/>
+            <wp:effectExtent l="0" t="0" r="2540" b="0"/>
+            <wp:docPr id="8" name="Picture 8"/>
+            <wp:cNvGraphicFramePr>
+              <a:graphicFrameLocks xmlns:a="http://schemas.openxmlformats.org/drawingml/2006/main" noChangeAspect="1"/>
+            </wp:cNvGraphicFramePr>
+            <a:graphic xmlns:a="http://schemas.openxmlformats.org/drawingml/2006/main">
+              <a:graphicData uri="http://schemas.openxmlformats.org/drawingml/2006/picture">
+                <pic:pic xmlns:pic="http://schemas.openxmlformats.org/drawingml/2006/picture">
+                  <pic:nvPicPr>
+                    <pic:cNvPr id="1" name=""/>
+                    <pic:cNvPicPr/>
+                  </pic:nvPicPr>
+                  <pic:blipFill>
+                    <a:blip r:embed="rId11"/>
                     <a:stretch>
                       <a:fillRect/>
                     </a:stretch>

</xml_diff>